<commit_message>
Fix representative position inconsistency
</commit_message>
<xml_diff>
--- a/docs/aciety_tap_cooperation_agreement_2019_december.docx
+++ b/docs/aciety_tap_cooperation_agreement_2019_december.docx
@@ -113,46 +113,14 @@
           <w:rFonts w:ascii="Times New Roman" w:hAnsi="Times New Roman" w:cs="Times New Roman"/>
           <w:lang w:val="lt-LT"/>
         </w:rPr>
-        <w:t xml:space="preserve">, Kaunas, Lithuania, </w:t>
-      </w:r>
-      <w:proofErr w:type="spellStart"/>
+        <w:t xml:space="preserve">, Kaunas, Lithuania, represented by </w:t>
+      </w:r>
       <w:r>
         <w:rPr>
           <w:rFonts w:ascii="Times New Roman" w:hAnsi="Times New Roman" w:cs="Times New Roman"/>
           <w:lang w:val="lt-LT"/>
         </w:rPr>
-        <w:t>represented</w:t>
-      </w:r>
-      <w:proofErr w:type="spellEnd"/>
-      <w:r>
-        <w:rPr>
-          <w:rFonts w:ascii="Times New Roman" w:hAnsi="Times New Roman" w:cs="Times New Roman"/>
-          <w:lang w:val="lt-LT"/>
-        </w:rPr>
-        <w:t xml:space="preserve"> </w:t>
-      </w:r>
-      <w:proofErr w:type="spellStart"/>
-      <w:r>
-        <w:rPr>
-          <w:rFonts w:ascii="Times New Roman" w:hAnsi="Times New Roman" w:cs="Times New Roman"/>
-          <w:lang w:val="lt-LT"/>
-        </w:rPr>
-        <w:t>by</w:t>
-      </w:r>
-      <w:proofErr w:type="spellEnd"/>
-      <w:r>
-        <w:rPr>
-          <w:rFonts w:ascii="Times New Roman" w:hAnsi="Times New Roman" w:cs="Times New Roman"/>
-          <w:lang w:val="lt-LT"/>
-        </w:rPr>
-        <w:t xml:space="preserve"> </w:t>
-      </w:r>
-      <w:r>
-        <w:rPr>
-          <w:rFonts w:ascii="Times New Roman" w:hAnsi="Times New Roman" w:cs="Times New Roman"/>
-          <w:lang w:val="lt-LT"/>
-        </w:rPr>
-        <w:t>C</w:t>
+        <w:t>Acting Director</w:t>
       </w:r>
       <w:bookmarkStart w:id="0" w:name="_GoBack"/>
       <w:bookmarkEnd w:id="0"/>
@@ -161,38 +129,29 @@
           <w:rFonts w:ascii="Times New Roman" w:hAnsi="Times New Roman" w:cs="Times New Roman"/>
           <w:lang w:val="lt-LT"/>
         </w:rPr>
-        <w:t>PO</w:t>
+        <w:t xml:space="preserve"> </w:t>
       </w:r>
       <w:r>
         <w:rPr>
           <w:rFonts w:ascii="Times New Roman" w:hAnsi="Times New Roman" w:cs="Times New Roman"/>
           <w:lang w:val="lt-LT"/>
         </w:rPr>
-        <w:t xml:space="preserve"> </w:t>
+        <w:t xml:space="preserve">– </w:t>
       </w:r>
       <w:r>
         <w:rPr>
           <w:rFonts w:ascii="Times New Roman" w:hAnsi="Times New Roman" w:cs="Times New Roman"/>
           <w:lang w:val="lt-LT"/>
         </w:rPr>
-        <w:t xml:space="preserve">– </w:t>
+        <w:t xml:space="preserve">Aismantas </w:t>
       </w:r>
       <w:r>
         <w:rPr>
           <w:rFonts w:ascii="Times New Roman" w:hAnsi="Times New Roman" w:cs="Times New Roman"/>
           <w:lang w:val="lt-LT"/>
         </w:rPr>
-        <w:t xml:space="preserve">Aismantas </w:t>
-      </w:r>
-      <w:proofErr w:type="spellStart"/>
-      <w:r>
-        <w:rPr>
-          <w:rFonts w:ascii="Times New Roman" w:hAnsi="Times New Roman" w:cs="Times New Roman"/>
-          <w:lang w:val="lt-LT"/>
-        </w:rPr>
         <w:t>Bulanavičius</w:t>
       </w:r>
-      <w:proofErr w:type="spellEnd"/>
       <w:r>
         <w:rPr>
           <w:rFonts w:ascii="Times New Roman" w:hAnsi="Times New Roman" w:cs="Times New Roman"/>
@@ -2032,14 +1991,12 @@
               </w:rPr>
               <w:t>A</w:t>
             </w:r>
-            <w:proofErr w:type="spellStart"/>
             <w:r>
               <w:rPr>
                 <w:rFonts w:ascii="Times New Roman" w:hAnsi="Times New Roman" w:cs="Times New Roman"/>
               </w:rPr>
               <w:t>ismantas</w:t>
             </w:r>
-            <w:proofErr w:type="spellEnd"/>
             <w:r>
               <w:rPr>
                 <w:rFonts w:ascii="Times New Roman" w:hAnsi="Times New Roman" w:cs="Times New Roman"/>
@@ -2059,6 +2016,13 @@
                 <w:lang w:val="lt-LT"/>
               </w:rPr>
             </w:pPr>
+            <w:r>
+              <w:rPr>
+                <w:rFonts w:ascii="Times New Roman" w:hAnsi="Times New Roman" w:cs="Times New Roman"/>
+                <w:lang w:val="lt-LT"/>
+              </w:rPr>
+              <w:t xml:space="preserve">Acting </w:t>
+            </w:r>
             <w:r>
               <w:rPr>
                 <w:rFonts w:ascii="Times New Roman" w:hAnsi="Times New Roman" w:cs="Times New Roman"/>
@@ -2114,7 +2078,7 @@
             <w:r>
               <w:rPr>
                 <w:rFonts w:ascii="Times New Roman" w:hAnsi="Times New Roman" w:cs="Times New Roman"/>
-                <w:lang w:val="pl-PL"/>
+                <w:lang w:val="en-GB"/>
               </w:rPr>
               <w:t>67 - 413</w:t>
             </w:r>
@@ -7306,7 +7270,7 @@
 </file>
 
 <file path=customXml/itemProps1.xml><?xml version="1.0" encoding="utf-8"?>
-<ds:datastoreItem xmlns:ds="http://schemas.openxmlformats.org/officeDocument/2006/customXml" ds:itemID="{D1237136-C3E6-442D-BA72-02E387C5D770}">
+<ds:datastoreItem xmlns:ds="http://schemas.openxmlformats.org/officeDocument/2006/customXml" ds:itemID="{30ACF46F-3433-49DE-82C0-1DBF5A1A8B6F}">
   <ds:schemaRefs>
     <ds:schemaRef ds:uri="http://schemas.openxmlformats.org/officeDocument/2006/bibliography"/>
   </ds:schemaRefs>

</xml_diff>